<commit_message>
Update Report 1_JSS_Final 16-07.docx Report 2_JSS_Final 20-07.docx
</commit_message>
<xml_diff>
--- a/document/Reports/Report 1_JSS_Final 16-07.docx
+++ b/document/Reports/Report 1_JSS_Final 16-07.docx
@@ -1,6 +1,6 @@
 
 <file path=word/document.xml><?xml version="1.0" encoding="utf-8"?>
-<w:document xmlns:ve="http://schemas.openxmlformats.org/markup-compatibility/2006" xmlns:o="urn:schemas-microsoft-com:office:office" xmlns:r="http://schemas.openxmlformats.org/officeDocument/2006/relationships" xmlns:m="http://schemas.openxmlformats.org/officeDocument/2006/math" xmlns:v="urn:schemas-microsoft-com:vml" xmlns:wp="http://schemas.openxmlformats.org/drawingml/2006/wordprocessingDrawing" xmlns:w10="urn:schemas-microsoft-com:office:word" xmlns:w="http://schemas.openxmlformats.org/wordprocessingml/2006/main" xmlns:wne="http://schemas.microsoft.com/office/word/2006/wordml">
+<w:document xmlns:wpc="http://schemas.microsoft.com/office/word/2010/wordprocessingCanvas" xmlns:mc="http://schemas.openxmlformats.org/markup-compatibility/2006" xmlns:o="urn:schemas-microsoft-com:office:office" xmlns:r="http://schemas.openxmlformats.org/officeDocument/2006/relationships" xmlns:m="http://schemas.openxmlformats.org/officeDocument/2006/math" xmlns:v="urn:schemas-microsoft-com:vml" xmlns:wp14="http://schemas.microsoft.com/office/word/2010/wordprocessingDrawing" xmlns:wp="http://schemas.openxmlformats.org/drawingml/2006/wordprocessingDrawing" xmlns:w10="urn:schemas-microsoft-com:office:word" xmlns:w="http://schemas.openxmlformats.org/wordprocessingml/2006/main" xmlns:w14="http://schemas.microsoft.com/office/word/2010/wordml" xmlns:wpg="http://schemas.microsoft.com/office/word/2010/wordprocessingGroup" xmlns:wpi="http://schemas.microsoft.com/office/word/2010/wordprocessingInk" xmlns:wne="http://schemas.microsoft.com/office/word/2006/wordml" xmlns:wps="http://schemas.microsoft.com/office/word/2010/wordprocessingShape" mc:Ignorable="w14 wp14">
   <w:body>
     <w:p>
       <w:pPr>
@@ -50,10 +50,10 @@
                     </pic:cNvPicPr>
                   </pic:nvPicPr>
                   <pic:blipFill>
-                    <a:blip r:embed="rId8" cstate="print">
+                    <a:blip r:embed="rId9" cstate="print">
                       <a:extLst>
                         <a:ext uri="{28A0092B-C50C-407E-A947-70E740481C1C}">
-                          <a14:useLocalDpi xmlns:a14="http://schemas.microsoft.com/office/drawing/2010/main" xmlns:wps="http://schemas.microsoft.com/office/word/2010/wordprocessingShape" xmlns:wpi="http://schemas.microsoft.com/office/word/2010/wordprocessingInk" xmlns:wpg="http://schemas.microsoft.com/office/word/2010/wordprocessingGroup" xmlns:w14="http://schemas.microsoft.com/office/word/2010/wordml" xmlns:w="http://schemas.openxmlformats.org/wordprocessingml/2006/main" xmlns:w10="urn:schemas-microsoft-com:office:word" xmlns:wp14="http://schemas.microsoft.com/office/word/2010/wordprocessingDrawing" xmlns:v="urn:schemas-microsoft-com:vml" xmlns:o="urn:schemas-microsoft-com:office:office" xmlns:mc="http://schemas.openxmlformats.org/markup-compatibility/2006" xmlns:wpc="http://schemas.microsoft.com/office/word/2010/wordprocessingCanvas" xmlns="" val="0"/>
+                          <a14:useLocalDpi xmlns:a14="http://schemas.microsoft.com/office/drawing/2010/main" val="0"/>
                         </a:ext>
                       </a:extLst>
                     </a:blip>
@@ -102,6 +102,8 @@
       <w:pPr>
         <w:jc w:val="both"/>
       </w:pPr>
+      <w:bookmarkStart w:id="0" w:name="_GoBack"/>
+      <w:bookmarkEnd w:id="0"/>
     </w:p>
     <w:p>
       <w:pPr>
@@ -188,7 +190,7 @@
         <w:tblStyle w:val="TableGrid"/>
         <w:tblW w:w="9316" w:type="dxa"/>
         <w:tblInd w:w="108" w:type="dxa"/>
-        <w:tblLook w:val="04A0"/>
+        <w:tblLook w:val="04A0" w:firstRow="1" w:lastRow="0" w:firstColumn="1" w:lastColumn="0" w:noHBand="0" w:noVBand="1"/>
       </w:tblPr>
       <w:tblGrid>
         <w:gridCol w:w="2239"/>
@@ -856,7 +858,14 @@
           <w:sz w:val="26"/>
           <w:szCs w:val="26"/>
         </w:rPr>
-        <w:t>-Hanoi, 05/2015-</w:t>
+        <w:t>-Hanoi, 08</w:t>
+      </w:r>
+      <w:r>
+        <w:rPr>
+          <w:sz w:val="26"/>
+          <w:szCs w:val="26"/>
+        </w:rPr>
+        <w:t>/2015-</w:t>
       </w:r>
       <w:r>
         <w:rPr>
@@ -875,7 +884,7 @@
           <w:szCs w:val="36"/>
         </w:rPr>
       </w:pPr>
-      <w:bookmarkStart w:id="0" w:name="_Toc425867566"/>
+      <w:bookmarkStart w:id="1" w:name="_Toc426468478"/>
       <w:r>
         <w:rPr>
           <w:rFonts w:asciiTheme="minorHAnsi" w:hAnsiTheme="minorHAnsi"/>
@@ -885,7 +894,7 @@
         <w:lastRenderedPageBreak/>
         <w:t>Table of Contents</w:t>
       </w:r>
-      <w:bookmarkEnd w:id="0"/>
+      <w:bookmarkEnd w:id="1"/>
     </w:p>
     <w:p/>
     <w:p>
@@ -923,7 +932,7 @@
         </w:rPr>
         <w:fldChar w:fldCharType="separate"/>
       </w:r>
-      <w:hyperlink w:anchor="_Toc425867566" w:history="1">
+      <w:hyperlink w:anchor="_Toc426468478" w:history="1">
         <w:r>
           <w:rPr>
             <w:rStyle w:val="Hyperlink"/>
@@ -950,7 +959,7 @@
             <w:noProof/>
             <w:webHidden/>
           </w:rPr>
-          <w:instrText xml:space="preserve"> PAGEREF _Toc425867566 \h </w:instrText>
+          <w:instrText xml:space="preserve"> PAGEREF _Toc426468478 \h </w:instrText>
         </w:r>
         <w:r>
           <w:rPr>
@@ -992,7 +1001,7 @@
           <w:lang w:eastAsia="ja-JP"/>
         </w:rPr>
       </w:pPr>
-      <w:hyperlink w:anchor="_Toc425867567" w:history="1">
+      <w:hyperlink w:anchor="_Toc426468479" w:history="1">
         <w:r>
           <w:rPr>
             <w:rStyle w:val="Hyperlink"/>
@@ -1020,7 +1029,7 @@
             <w:noProof/>
             <w:webHidden/>
           </w:rPr>
-          <w:instrText xml:space="preserve"> PAGEREF _Toc425867567 \h </w:instrText>
+          <w:instrText xml:space="preserve"> PAGEREF _Toc426468479 \h </w:instrText>
         </w:r>
         <w:r>
           <w:rPr>
@@ -1040,7 +1049,7 @@
             <w:noProof/>
             <w:webHidden/>
           </w:rPr>
-          <w:t>2</w:t>
+          <w:t>3</w:t>
         </w:r>
         <w:r>
           <w:rPr>
@@ -1063,7 +1072,7 @@
           <w:lang w:eastAsia="ja-JP"/>
         </w:rPr>
       </w:pPr>
-      <w:hyperlink w:anchor="_Toc425867568" w:history="1">
+      <w:hyperlink w:anchor="_Toc426468480" w:history="1">
         <w:r>
           <w:rPr>
             <w:rStyle w:val="Hyperlink"/>
@@ -1106,7 +1115,7 @@
             <w:noProof/>
             <w:webHidden/>
           </w:rPr>
-          <w:instrText xml:space="preserve"> PAGEREF _Toc425867568 \h </w:instrText>
+          <w:instrText xml:space="preserve"> PAGEREF _Toc426468480 \h </w:instrText>
         </w:r>
         <w:r>
           <w:rPr>
@@ -1149,7 +1158,7 @@
           <w:lang w:eastAsia="ja-JP"/>
         </w:rPr>
       </w:pPr>
-      <w:hyperlink w:anchor="_Toc425867569" w:history="1">
+      <w:hyperlink w:anchor="_Toc426468481" w:history="1">
         <w:r>
           <w:rPr>
             <w:rStyle w:val="Hyperlink"/>
@@ -1192,7 +1201,7 @@
             <w:noProof/>
             <w:webHidden/>
           </w:rPr>
-          <w:instrText xml:space="preserve"> PAGEREF _Toc425867569 \h </w:instrText>
+          <w:instrText xml:space="preserve"> PAGEREF _Toc426468481 \h </w:instrText>
         </w:r>
         <w:r>
           <w:rPr>
@@ -1235,7 +1244,7 @@
           <w:lang w:eastAsia="ja-JP"/>
         </w:rPr>
       </w:pPr>
-      <w:hyperlink w:anchor="_Toc425867570" w:history="1">
+      <w:hyperlink w:anchor="_Toc426468482" w:history="1">
         <w:r>
           <w:rPr>
             <w:rStyle w:val="Hyperlink"/>
@@ -1278,7 +1287,7 @@
             <w:noProof/>
             <w:webHidden/>
           </w:rPr>
-          <w:instrText xml:space="preserve"> PAGEREF _Toc425867570 \h </w:instrText>
+          <w:instrText xml:space="preserve"> PAGEREF _Toc426468482 \h </w:instrText>
         </w:r>
         <w:r>
           <w:rPr>
@@ -1321,7 +1330,7 @@
           <w:lang w:eastAsia="ja-JP"/>
         </w:rPr>
       </w:pPr>
-      <w:hyperlink w:anchor="_Toc425867571" w:history="1">
+      <w:hyperlink w:anchor="_Toc426468483" w:history="1">
         <w:r>
           <w:rPr>
             <w:rStyle w:val="Hyperlink"/>
@@ -1364,7 +1373,7 @@
             <w:noProof/>
             <w:webHidden/>
           </w:rPr>
-          <w:instrText xml:space="preserve"> PAGEREF _Toc425867571 \h </w:instrText>
+          <w:instrText xml:space="preserve"> PAGEREF _Toc426468483 \h </w:instrText>
         </w:r>
         <w:r>
           <w:rPr>
@@ -1407,7 +1416,7 @@
           <w:lang w:eastAsia="ja-JP"/>
         </w:rPr>
       </w:pPr>
-      <w:hyperlink w:anchor="_Toc425867572" w:history="1">
+      <w:hyperlink w:anchor="_Toc426468484" w:history="1">
         <w:r>
           <w:rPr>
             <w:rStyle w:val="Hyperlink"/>
@@ -1450,7 +1459,7 @@
             <w:noProof/>
             <w:webHidden/>
           </w:rPr>
-          <w:instrText xml:space="preserve"> PAGEREF _Toc425867572 \h </w:instrText>
+          <w:instrText xml:space="preserve"> PAGEREF _Toc426468484 \h </w:instrText>
         </w:r>
         <w:r>
           <w:rPr>
@@ -1493,7 +1502,7 @@
           <w:lang w:eastAsia="ja-JP"/>
         </w:rPr>
       </w:pPr>
-      <w:hyperlink w:anchor="_Toc425867573" w:history="1">
+      <w:hyperlink w:anchor="_Toc426468485" w:history="1">
         <w:r>
           <w:rPr>
             <w:rStyle w:val="Hyperlink"/>
@@ -1536,7 +1545,7 @@
             <w:noProof/>
             <w:webHidden/>
           </w:rPr>
-          <w:instrText xml:space="preserve"> PAGEREF _Toc425867573 \h </w:instrText>
+          <w:instrText xml:space="preserve"> PAGEREF _Toc426468485 \h </w:instrText>
         </w:r>
         <w:r>
           <w:rPr>
@@ -1579,7 +1588,7 @@
           <w:lang w:eastAsia="ja-JP"/>
         </w:rPr>
       </w:pPr>
-      <w:hyperlink w:anchor="_Toc425867574" w:history="1">
+      <w:hyperlink w:anchor="_Toc426468486" w:history="1">
         <w:r>
           <w:rPr>
             <w:rStyle w:val="Hyperlink"/>
@@ -1622,7 +1631,7 @@
             <w:noProof/>
             <w:webHidden/>
           </w:rPr>
-          <w:instrText xml:space="preserve"> PAGEREF _Toc425867574 \h </w:instrText>
+          <w:instrText xml:space="preserve"> PAGEREF _Toc426468486 \h </w:instrText>
         </w:r>
         <w:r>
           <w:rPr>
@@ -1642,7 +1651,7 @@
             <w:noProof/>
             <w:webHidden/>
           </w:rPr>
-          <w:t>4</w:t>
+          <w:t>5</w:t>
         </w:r>
         <w:r>
           <w:rPr>
@@ -1664,7 +1673,7 @@
           <w:lang w:eastAsia="ja-JP"/>
         </w:rPr>
       </w:pPr>
-      <w:hyperlink w:anchor="_Toc425867575" w:history="1">
+      <w:hyperlink w:anchor="_Toc426468487" w:history="1">
         <w:r>
           <w:rPr>
             <w:rStyle w:val="Hyperlink"/>
@@ -1692,7 +1701,7 @@
             <w:noProof/>
             <w:webHidden/>
           </w:rPr>
-          <w:instrText xml:space="preserve"> PAGEREF _Toc425867575 \h </w:instrText>
+          <w:instrText xml:space="preserve"> PAGEREF _Toc426468487 \h </w:instrText>
         </w:r>
         <w:r>
           <w:rPr>
@@ -1734,7 +1743,7 @@
           <w:lang w:eastAsia="ja-JP"/>
         </w:rPr>
       </w:pPr>
-      <w:hyperlink w:anchor="_Toc425867576" w:history="1">
+      <w:hyperlink w:anchor="_Toc426468488" w:history="1">
         <w:r>
           <w:rPr>
             <w:rStyle w:val="Hyperlink"/>
@@ -1762,7 +1771,7 @@
             <w:noProof/>
             <w:webHidden/>
           </w:rPr>
-          <w:instrText xml:space="preserve"> PAGEREF _Toc425867576 \h </w:instrText>
+          <w:instrText xml:space="preserve"> PAGEREF _Toc426468488 \h </w:instrText>
         </w:r>
         <w:r>
           <w:rPr>
@@ -1804,7 +1813,7 @@
           <w:lang w:eastAsia="ja-JP"/>
         </w:rPr>
       </w:pPr>
-      <w:hyperlink w:anchor="_Toc425867577" w:history="1">
+      <w:hyperlink w:anchor="_Toc426468489" w:history="1">
         <w:r>
           <w:rPr>
             <w:rStyle w:val="Hyperlink"/>
@@ -1832,7 +1841,7 @@
             <w:noProof/>
             <w:webHidden/>
           </w:rPr>
-          <w:instrText xml:space="preserve"> PAGEREF _Toc425867577 \h </w:instrText>
+          <w:instrText xml:space="preserve"> PAGEREF _Toc426468489 \h </w:instrText>
         </w:r>
         <w:r>
           <w:rPr>
@@ -1874,7 +1883,7 @@
           <w:lang w:eastAsia="ja-JP"/>
         </w:rPr>
       </w:pPr>
-      <w:hyperlink w:anchor="_Toc425867578" w:history="1">
+      <w:hyperlink w:anchor="_Toc426468490" w:history="1">
         <w:r>
           <w:rPr>
             <w:rStyle w:val="Hyperlink"/>
@@ -1902,7 +1911,7 @@
             <w:noProof/>
             <w:webHidden/>
           </w:rPr>
-          <w:instrText xml:space="preserve"> PAGEREF _Toc425867578 \h </w:instrText>
+          <w:instrText xml:space="preserve"> PAGEREF _Toc426468490 \h </w:instrText>
         </w:r>
         <w:r>
           <w:rPr>
@@ -1944,7 +1953,7 @@
           <w:lang w:eastAsia="ja-JP"/>
         </w:rPr>
       </w:pPr>
-      <w:hyperlink w:anchor="_Toc425867579" w:history="1">
+      <w:hyperlink w:anchor="_Toc426468491" w:history="1">
         <w:r>
           <w:rPr>
             <w:rStyle w:val="Hyperlink"/>
@@ -1972,7 +1981,7 @@
             <w:noProof/>
             <w:webHidden/>
           </w:rPr>
-          <w:instrText xml:space="preserve"> PAGEREF _Toc425867579 \h </w:instrText>
+          <w:instrText xml:space="preserve"> PAGEREF _Toc426468491 \h </w:instrText>
         </w:r>
         <w:r>
           <w:rPr>
@@ -2014,7 +2023,7 @@
           <w:lang w:eastAsia="ja-JP"/>
         </w:rPr>
       </w:pPr>
-      <w:hyperlink w:anchor="_Toc425867580" w:history="1">
+      <w:hyperlink w:anchor="_Toc426468492" w:history="1">
         <w:r>
           <w:rPr>
             <w:rStyle w:val="Hyperlink"/>
@@ -2042,7 +2051,7 @@
             <w:noProof/>
             <w:webHidden/>
           </w:rPr>
-          <w:instrText xml:space="preserve"> PAGEREF _Toc425867580 \h </w:instrText>
+          <w:instrText xml:space="preserve"> PAGEREF _Toc426468492 \h </w:instrText>
         </w:r>
         <w:r>
           <w:rPr>
@@ -2094,6 +2103,26 @@
     </w:p>
     <w:p>
       <w:pPr>
+        <w:rPr>
+          <w:rFonts w:eastAsiaTheme="majorEastAsia" w:cs="Arial"/>
+          <w:b/>
+          <w:bCs/>
+          <w:color w:val="365F91" w:themeColor="accent1" w:themeShade="BF"/>
+          <w:sz w:val="36"/>
+          <w:szCs w:val="36"/>
+        </w:rPr>
+      </w:pPr>
+      <w:r>
+        <w:rPr>
+          <w:rFonts w:cs="Arial"/>
+          <w:sz w:val="36"/>
+          <w:szCs w:val="36"/>
+        </w:rPr>
+        <w:br w:type="page"/>
+      </w:r>
+    </w:p>
+    <w:p>
+      <w:pPr>
         <w:pStyle w:val="Heading1"/>
         <w:jc w:val="both"/>
         <w:rPr>
@@ -2102,23 +2131,24 @@
           <w:szCs w:val="36"/>
         </w:rPr>
       </w:pPr>
-      <w:bookmarkStart w:id="1" w:name="_Toc425867567"/>
+      <w:bookmarkStart w:id="2" w:name="_Toc426468479"/>
       <w:r>
         <w:rPr>
           <w:rFonts w:asciiTheme="minorHAnsi" w:hAnsiTheme="minorHAnsi" w:cs="Arial"/>
           <w:sz w:val="36"/>
           <w:szCs w:val="36"/>
         </w:rPr>
+        <w:lastRenderedPageBreak/>
         <w:t>Definition, Acronyms and Abbreviations</w:t>
       </w:r>
-      <w:bookmarkEnd w:id="1"/>
+      <w:bookmarkEnd w:id="2"/>
     </w:p>
     <w:tbl>
       <w:tblPr>
         <w:tblStyle w:val="TableGrid"/>
         <w:tblW w:w="8217" w:type="dxa"/>
         <w:jc w:val="center"/>
-        <w:tblLook w:val="04A0"/>
+        <w:tblLook w:val="04A0" w:firstRow="1" w:lastRow="0" w:firstColumn="1" w:lastColumn="0" w:noHBand="0" w:noVBand="1"/>
       </w:tblPr>
       <w:tblGrid>
         <w:gridCol w:w="2327"/>
@@ -2631,17 +2661,16 @@
           <w:szCs w:val="36"/>
         </w:rPr>
       </w:pPr>
-      <w:bookmarkStart w:id="2" w:name="_Toc425867568"/>
+      <w:bookmarkStart w:id="3" w:name="_Toc426468480"/>
       <w:r>
         <w:rPr>
           <w:rFonts w:asciiTheme="minorHAnsi" w:hAnsiTheme="minorHAnsi" w:cs="Arial"/>
           <w:sz w:val="36"/>
           <w:szCs w:val="36"/>
         </w:rPr>
-        <w:lastRenderedPageBreak/>
         <w:t>Introduction</w:t>
       </w:r>
-      <w:bookmarkEnd w:id="2"/>
+      <w:bookmarkEnd w:id="3"/>
     </w:p>
     <w:p>
       <w:pPr>
@@ -2658,7 +2687,7 @@
           <w:szCs w:val="32"/>
         </w:rPr>
       </w:pPr>
-      <w:bookmarkStart w:id="3" w:name="_Toc425867569"/>
+      <w:bookmarkStart w:id="4" w:name="_Toc426468481"/>
       <w:r>
         <w:rPr>
           <w:rFonts w:asciiTheme="minorHAnsi" w:hAnsiTheme="minorHAnsi" w:cs="Arial"/>
@@ -2667,7 +2696,7 @@
         </w:rPr>
         <w:t>Project Information</w:t>
       </w:r>
-      <w:bookmarkEnd w:id="3"/>
+      <w:bookmarkEnd w:id="4"/>
     </w:p>
     <w:p>
       <w:pPr>
@@ -2806,7 +2835,23 @@
           <w:bCs/>
           <w:szCs w:val="32"/>
         </w:rPr>
-        <w:t>from May 2015 to August 2015</w:t>
+        <w:t xml:space="preserve">from May 2015 to </w:t>
+      </w:r>
+      <w:r>
+        <w:rPr>
+          <w:b/>
+          <w:bCs/>
+          <w:szCs w:val="32"/>
+        </w:rPr>
+        <w:t>September</w:t>
+      </w:r>
+      <w:r>
+        <w:rPr>
+          <w:b/>
+          <w:bCs/>
+          <w:szCs w:val="32"/>
+        </w:rPr>
+        <w:t xml:space="preserve"> 2015</w:t>
       </w:r>
     </w:p>
     <w:p>
@@ -2824,7 +2869,7 @@
           <w:szCs w:val="32"/>
         </w:rPr>
       </w:pPr>
-      <w:bookmarkStart w:id="4" w:name="_Toc425867570"/>
+      <w:bookmarkStart w:id="5" w:name="_Toc426468482"/>
       <w:r>
         <w:rPr>
           <w:rFonts w:asciiTheme="minorHAnsi" w:hAnsiTheme="minorHAnsi" w:cs="Arial"/>
@@ -2841,7 +2886,7 @@
         </w:rPr>
         <w:t>urpose</w:t>
       </w:r>
-      <w:bookmarkEnd w:id="4"/>
+      <w:bookmarkEnd w:id="5"/>
     </w:p>
     <w:p>
       <w:pPr>
@@ -2886,7 +2931,7 @@
           <w:szCs w:val="32"/>
         </w:rPr>
       </w:pPr>
-      <w:bookmarkStart w:id="5" w:name="_Toc425867571"/>
+      <w:bookmarkStart w:id="6" w:name="_Toc426468483"/>
       <w:r>
         <w:rPr>
           <w:rFonts w:asciiTheme="minorHAnsi" w:hAnsiTheme="minorHAnsi" w:cs="Arial"/>
@@ -2895,7 +2940,7 @@
         </w:rPr>
         <w:t>Scope</w:t>
       </w:r>
-      <w:bookmarkEnd w:id="5"/>
+      <w:bookmarkEnd w:id="6"/>
     </w:p>
     <w:p>
       <w:pPr>
@@ -2974,7 +3019,7 @@
           <w:szCs w:val="32"/>
         </w:rPr>
       </w:pPr>
-      <w:bookmarkStart w:id="6" w:name="_Toc425867572"/>
+      <w:bookmarkStart w:id="7" w:name="_Toc426468484"/>
       <w:r>
         <w:rPr>
           <w:rFonts w:asciiTheme="minorHAnsi" w:hAnsiTheme="minorHAnsi" w:cs="Arial"/>
@@ -2983,7 +3028,7 @@
         </w:rPr>
         <w:t>The People</w:t>
       </w:r>
-      <w:bookmarkEnd w:id="6"/>
+      <w:bookmarkEnd w:id="7"/>
     </w:p>
     <w:p>
       <w:pPr>
@@ -3006,7 +3051,7 @@
       <w:tblPr>
         <w:tblStyle w:val="TableGrid"/>
         <w:tblW w:w="0" w:type="auto"/>
-        <w:tblLook w:val="04A0"/>
+        <w:tblLook w:val="04A0" w:firstRow="1" w:lastRow="0" w:firstColumn="1" w:lastColumn="0" w:noHBand="0" w:noVBand="1"/>
       </w:tblPr>
       <w:tblGrid>
         <w:gridCol w:w="1915"/>
@@ -3233,7 +3278,7 @@
                 <w:szCs w:val="24"/>
               </w:rPr>
             </w:pPr>
-            <w:hyperlink r:id="rId9" w:history="1">
+            <w:hyperlink r:id="rId10" w:history="1">
               <w:r>
                 <w:rPr>
                   <w:rStyle w:val="Hyperlink"/>
@@ -3292,6 +3337,7 @@
           <w:sz w:val="24"/>
           <w:szCs w:val="24"/>
         </w:rPr>
+        <w:lastRenderedPageBreak/>
         <w:t>Tea</w:t>
       </w:r>
       <w:r>
@@ -3306,7 +3352,7 @@
       <w:tblPr>
         <w:tblStyle w:val="TableGrid"/>
         <w:tblW w:w="0" w:type="auto"/>
-        <w:tblLook w:val="04A0"/>
+        <w:tblLook w:val="04A0" w:firstRow="1" w:lastRow="0" w:firstColumn="1" w:lastColumn="0" w:noHBand="0" w:noVBand="1"/>
       </w:tblPr>
       <w:tblGrid>
         <w:gridCol w:w="1188"/>
@@ -3584,7 +3630,7 @@
                 <w:szCs w:val="24"/>
               </w:rPr>
             </w:pPr>
-            <w:hyperlink r:id="rId10" w:history="1">
+            <w:hyperlink r:id="rId11" w:history="1">
               <w:r>
                 <w:rPr>
                   <w:rStyle w:val="Hyperlink"/>
@@ -3761,7 +3807,7 @@
                 <w:szCs w:val="24"/>
               </w:rPr>
             </w:pPr>
-            <w:hyperlink r:id="rId11" w:history="1">
+            <w:hyperlink r:id="rId12" w:history="1">
               <w:r>
                 <w:rPr>
                   <w:rStyle w:val="Hyperlink"/>
@@ -3938,7 +3984,7 @@
                 <w:szCs w:val="24"/>
               </w:rPr>
             </w:pPr>
-            <w:hyperlink r:id="rId12" w:history="1">
+            <w:hyperlink r:id="rId13" w:history="1">
               <w:r>
                 <w:rPr>
                   <w:rStyle w:val="Hyperlink"/>
@@ -4115,7 +4161,7 @@
                 <w:szCs w:val="24"/>
               </w:rPr>
             </w:pPr>
-            <w:hyperlink r:id="rId13" w:history="1">
+            <w:hyperlink r:id="rId14" w:history="1">
               <w:r>
                 <w:rPr>
                   <w:rStyle w:val="Hyperlink"/>
@@ -4233,7 +4279,6 @@
                 <w:sz w:val="24"/>
                 <w:szCs w:val="24"/>
               </w:rPr>
-              <w:lastRenderedPageBreak/>
               <w:t>Hoàng</w:t>
             </w:r>
             <w:proofErr w:type="spellEnd"/>
@@ -4256,7 +4301,6 @@
                 <w:sz w:val="24"/>
                 <w:szCs w:val="24"/>
               </w:rPr>
-              <w:lastRenderedPageBreak/>
               <w:t>01769</w:t>
             </w:r>
           </w:p>
@@ -4294,7 +4338,7 @@
                 <w:szCs w:val="24"/>
               </w:rPr>
             </w:pPr>
-            <w:hyperlink r:id="rId14" w:history="1">
+            <w:hyperlink r:id="rId15" w:history="1">
               <w:r>
                 <w:rPr>
                   <w:rStyle w:val="Hyperlink"/>
@@ -4349,7 +4393,6 @@
                 <w:sz w:val="24"/>
                 <w:szCs w:val="24"/>
               </w:rPr>
-              <w:lastRenderedPageBreak/>
               <w:t>Student 6</w:t>
             </w:r>
           </w:p>
@@ -4447,7 +4490,7 @@
                 <w:szCs w:val="24"/>
               </w:rPr>
             </w:pPr>
-            <w:hyperlink r:id="rId15" w:history="1">
+            <w:hyperlink r:id="rId16" w:history="1">
               <w:r>
                 <w:rPr>
                   <w:rStyle w:val="Hyperlink"/>
@@ -4506,7 +4549,7 @@
           <w:szCs w:val="32"/>
         </w:rPr>
       </w:pPr>
-      <w:bookmarkStart w:id="7" w:name="_Toc425867573"/>
+      <w:bookmarkStart w:id="8" w:name="_Toc426468485"/>
       <w:r>
         <w:rPr>
           <w:rFonts w:asciiTheme="minorHAnsi" w:hAnsiTheme="minorHAnsi" w:cs="Arial"/>
@@ -4515,7 +4558,7 @@
         </w:rPr>
         <w:t>Background</w:t>
       </w:r>
-      <w:bookmarkEnd w:id="7"/>
+      <w:bookmarkEnd w:id="8"/>
     </w:p>
     <w:p>
       <w:pPr>
@@ -4944,7 +4987,15 @@
           <w:sz w:val="24"/>
           <w:szCs w:val="24"/>
         </w:rPr>
-        <w:t>ecruiters register with the website and put up jobs which are requirements at their company. We will change the searching job habit of Vietnamese people, save the</w:t>
+        <w:t xml:space="preserve">ecruiters register with </w:t>
+      </w:r>
+      <w:r>
+        <w:rPr>
+          <w:sz w:val="24"/>
+          <w:szCs w:val="24"/>
+        </w:rPr>
+        <w:lastRenderedPageBreak/>
+        <w:t>the website and put up jobs which are requirements at their company. We will change the searching job habit of Vietnamese people, save the</w:t>
       </w:r>
       <w:r>
         <w:rPr>
@@ -4976,7 +5027,7 @@
           <w:szCs w:val="32"/>
         </w:rPr>
       </w:pPr>
-      <w:bookmarkStart w:id="8" w:name="_Toc425867574"/>
+      <w:bookmarkStart w:id="9" w:name="_Toc426468486"/>
       <w:r>
         <w:rPr>
           <w:rFonts w:asciiTheme="minorHAnsi" w:hAnsiTheme="minorHAnsi" w:cs="Arial"/>
@@ -4985,7 +5036,7 @@
         </w:rPr>
         <w:t>Literature Review of Existing Systems</w:t>
       </w:r>
-      <w:bookmarkEnd w:id="8"/>
+      <w:bookmarkEnd w:id="9"/>
     </w:p>
     <w:p>
       <w:pPr>
@@ -5121,15 +5172,7 @@
           <w:sz w:val="24"/>
           <w:szCs w:val="24"/>
         </w:rPr>
-        <w:t xml:space="preserve">ers and 11 million jobseekers. Even as early as in July 2010, the Group services </w:t>
-      </w:r>
-      <w:r>
-        <w:rPr>
-          <w:sz w:val="24"/>
-          <w:szCs w:val="24"/>
-        </w:rPr>
-        <w:lastRenderedPageBreak/>
-        <w:t>over 60,000 corporate customers and over 7 million jobseekers.</w:t>
+        <w:t>ers and 11 million jobseekers. Even as early as in July 2010, the Group services over 60,000 corporate customers and over 7 million jobseekers.</w:t>
       </w:r>
       <w:r>
         <w:rPr>
@@ -5351,7 +5394,7 @@
           <w:szCs w:val="32"/>
         </w:rPr>
       </w:pPr>
-      <w:bookmarkStart w:id="9" w:name="_Toc425867575"/>
+      <w:bookmarkStart w:id="10" w:name="_Toc426468487"/>
       <w:r>
         <w:rPr>
           <w:rFonts w:asciiTheme="minorHAnsi" w:hAnsiTheme="minorHAnsi" w:cs="Arial"/>
@@ -5376,7 +5419,7 @@
         </w:rPr>
         <w:t>. Proposal</w:t>
       </w:r>
-      <w:bookmarkEnd w:id="9"/>
+      <w:bookmarkEnd w:id="10"/>
     </w:p>
     <w:p>
       <w:pPr>
@@ -5388,7 +5431,7 @@
           <w:szCs w:val="28"/>
         </w:rPr>
       </w:pPr>
-      <w:bookmarkStart w:id="10" w:name="_Toc425867576"/>
+      <w:bookmarkStart w:id="11" w:name="_Toc426468488"/>
       <w:r>
         <w:rPr>
           <w:rFonts w:asciiTheme="minorHAnsi" w:hAnsiTheme="minorHAnsi" w:cs="Arial"/>
@@ -5429,7 +5472,7 @@
         </w:rPr>
         <w:t>dea</w:t>
       </w:r>
-      <w:bookmarkEnd w:id="10"/>
+      <w:bookmarkEnd w:id="11"/>
     </w:p>
     <w:p>
       <w:pPr>
@@ -5601,16 +5644,15 @@
           <w:szCs w:val="24"/>
           <w:lang w:eastAsia="ja-JP"/>
         </w:rPr>
-        <w:t xml:space="preserve"> can prove to be very helpful since it allows users of different profile to upload their </w:t>
-      </w:r>
-      <w:r>
-        <w:rPr>
-          <w:rFonts w:hint="eastAsia"/>
+        <w:t xml:space="preserve"> can prove to be very helpful since it allows users of different profile to </w:t>
+      </w:r>
+      <w:r>
+        <w:rPr>
           <w:sz w:val="24"/>
           <w:szCs w:val="24"/>
           <w:lang w:eastAsia="ja-JP"/>
         </w:rPr>
-        <w:t>CV</w:t>
+        <w:t>create</w:t>
       </w:r>
       <w:r>
         <w:rPr>
@@ -5618,7 +5660,23 @@
           <w:szCs w:val="24"/>
           <w:lang w:eastAsia="ja-JP"/>
         </w:rPr>
-        <w:t xml:space="preserve">s, search job on the basis of their qualification and also allow them to interact with the people of same community. Every user can access through user id and apply for multiple jobs at a time. </w:t>
+        <w:t xml:space="preserve"> their </w:t>
+      </w:r>
+      <w:r>
+        <w:rPr>
+          <w:sz w:val="24"/>
+          <w:szCs w:val="24"/>
+          <w:lang w:eastAsia="ja-JP"/>
+        </w:rPr>
+        <w:t>Profiles</w:t>
+      </w:r>
+      <w:r>
+        <w:rPr>
+          <w:sz w:val="24"/>
+          <w:szCs w:val="24"/>
+          <w:lang w:eastAsia="ja-JP"/>
+        </w:rPr>
+        <w:t xml:space="preserve">, search job on the basis of their qualification and also allow them to interact with the people of same community. Every user can access through user id and apply for multiple jobs at a time. </w:t>
       </w:r>
       <w:r>
         <w:rPr>
@@ -5708,6 +5766,7 @@
           <w:sz w:val="24"/>
           <w:szCs w:val="24"/>
         </w:rPr>
+        <w:lastRenderedPageBreak/>
         <w:t>Specialized for Vietnamese users</w:t>
       </w:r>
     </w:p>
@@ -5883,32 +5942,6 @@
     </w:p>
     <w:p>
       <w:pPr>
-        <w:pStyle w:val="ListParagraph"/>
-        <w:numPr>
-          <w:ilvl w:val="0"/>
-          <w:numId w:val="20"/>
-        </w:numPr>
-        <w:tabs>
-          <w:tab w:val="left" w:pos="1080"/>
-        </w:tabs>
-        <w:ind w:left="0" w:firstLine="720"/>
-        <w:jc w:val="both"/>
-        <w:rPr>
-          <w:sz w:val="24"/>
-          <w:szCs w:val="24"/>
-        </w:rPr>
-      </w:pPr>
-      <w:r>
-        <w:rPr>
-          <w:rFonts w:cs="Times New Roman"/>
-          <w:sz w:val="24"/>
-          <w:szCs w:val="24"/>
-        </w:rPr>
-        <w:t>Utilized newest technologies to make the system user-friendly and have best performance.</w:t>
-      </w:r>
-    </w:p>
-    <w:p>
-      <w:pPr>
         <w:pStyle w:val="Heading3"/>
         <w:jc w:val="both"/>
         <w:rPr>
@@ -5917,14 +5950,13 @@
           <w:szCs w:val="28"/>
         </w:rPr>
       </w:pPr>
-      <w:bookmarkStart w:id="11" w:name="_Toc425867577"/>
+      <w:bookmarkStart w:id="12" w:name="_Toc426468489"/>
       <w:r>
         <w:rPr>
           <w:rFonts w:asciiTheme="minorHAnsi" w:hAnsiTheme="minorHAnsi" w:cs="Arial"/>
           <w:sz w:val="28"/>
           <w:szCs w:val="28"/>
         </w:rPr>
-        <w:lastRenderedPageBreak/>
         <w:t>1.</w:t>
       </w:r>
       <w:r>
@@ -5959,7 +5991,7 @@
         </w:rPr>
         <w:t>. Brief description about system</w:t>
       </w:r>
-      <w:bookmarkEnd w:id="11"/>
+      <w:bookmarkEnd w:id="12"/>
     </w:p>
     <w:p>
       <w:pPr>
@@ -6079,7 +6111,7 @@
           <w:szCs w:val="28"/>
         </w:rPr>
       </w:pPr>
-      <w:bookmarkStart w:id="12" w:name="_Toc425867578"/>
+      <w:bookmarkStart w:id="13" w:name="_Toc426468490"/>
       <w:r>
         <w:rPr>
           <w:rFonts w:asciiTheme="minorHAnsi" w:hAnsiTheme="minorHAnsi" w:cs="Arial"/>
@@ -6120,7 +6152,7 @@
         </w:rPr>
         <w:t>. System features</w:t>
       </w:r>
-      <w:bookmarkEnd w:id="12"/>
+      <w:bookmarkEnd w:id="13"/>
     </w:p>
     <w:p>
       <w:pPr>
@@ -6140,7 +6172,7 @@
           <w:sz w:val="24"/>
           <w:szCs w:val="24"/>
         </w:rPr>
-        <w:t>Job Search Tools: Skill, Salary, Category, Experience, Keyword, Place…</w:t>
+        <w:t>Job Search Tools: Salary, Category,  Keyword, Place…</w:t>
       </w:r>
     </w:p>
     <w:p>
@@ -6203,7 +6235,21 @@
           <w:sz w:val="24"/>
           <w:szCs w:val="24"/>
         </w:rPr>
-        <w:t xml:space="preserve">Manage resumes, </w:t>
+        <w:t xml:space="preserve">Manage </w:t>
+      </w:r>
+      <w:r>
+        <w:rPr>
+          <w:sz w:val="24"/>
+          <w:szCs w:val="24"/>
+        </w:rPr>
+        <w:t>profiles</w:t>
+      </w:r>
+      <w:r>
+        <w:rPr>
+          <w:sz w:val="24"/>
+          <w:szCs w:val="24"/>
+        </w:rPr>
+        <w:t xml:space="preserve">, </w:t>
       </w:r>
       <w:r>
         <w:rPr>
@@ -6282,7 +6328,15 @@
           <w:szCs w:val="24"/>
           <w:lang w:eastAsia="ja-JP"/>
         </w:rPr>
-        <w:t>Matching CV</w:t>
+        <w:t xml:space="preserve">Matching </w:t>
+      </w:r>
+      <w:r>
+        <w:rPr>
+          <w:sz w:val="24"/>
+          <w:szCs w:val="24"/>
+          <w:lang w:eastAsia="ja-JP"/>
+        </w:rPr>
+        <w:t>Profile</w:t>
       </w:r>
     </w:p>
     <w:p>
@@ -6316,7 +6370,7 @@
           <w:szCs w:val="32"/>
         </w:rPr>
       </w:pPr>
-      <w:bookmarkStart w:id="13" w:name="_Toc425867579"/>
+      <w:bookmarkStart w:id="14" w:name="_Toc426468491"/>
       <w:r>
         <w:rPr>
           <w:rFonts w:asciiTheme="minorHAnsi" w:hAnsiTheme="minorHAnsi" w:cs="Arial"/>
@@ -6349,7 +6403,7 @@
         </w:rPr>
         <w:t>Limitation</w:t>
       </w:r>
-      <w:bookmarkEnd w:id="13"/>
+      <w:bookmarkEnd w:id="14"/>
     </w:p>
     <w:p>
       <w:pPr>
@@ -6488,7 +6542,7 @@
           <w:szCs w:val="32"/>
         </w:rPr>
       </w:pPr>
-      <w:bookmarkStart w:id="14" w:name="_Toc425867580"/>
+      <w:bookmarkStart w:id="15" w:name="_Toc426468492"/>
       <w:r>
         <w:rPr>
           <w:rFonts w:asciiTheme="minorHAnsi" w:hAnsiTheme="minorHAnsi" w:cs="Arial"/>
@@ -6513,7 +6567,7 @@
         </w:rPr>
         <w:t>. References</w:t>
       </w:r>
-      <w:bookmarkEnd w:id="14"/>
+      <w:bookmarkEnd w:id="15"/>
     </w:p>
     <w:p>
       <w:pPr>
@@ -6568,7 +6622,7 @@
         </w:rPr>
         <w:t xml:space="preserve"> </w:t>
       </w:r>
-      <w:hyperlink r:id="rId16" w:history="1">
+      <w:hyperlink r:id="rId17" w:history="1">
         <w:r>
           <w:rPr>
             <w:rStyle w:val="Hyperlink"/>
@@ -6609,7 +6663,7 @@
         </w:rPr>
         <w:t xml:space="preserve"> : </w:t>
       </w:r>
-      <w:hyperlink r:id="rId17" w:history="1">
+      <w:hyperlink r:id="rId18" w:history="1">
         <w:r>
           <w:rPr>
             <w:rStyle w:val="Hyperlink"/>
@@ -6640,6 +6694,7 @@
           <w:sz w:val="24"/>
           <w:szCs w:val="24"/>
         </w:rPr>
+        <w:lastRenderedPageBreak/>
         <w:t>CarrerLink</w:t>
       </w:r>
       <w:proofErr w:type="spellEnd"/>
@@ -6650,7 +6705,7 @@
         </w:rPr>
         <w:t xml:space="preserve">: </w:t>
       </w:r>
-      <w:hyperlink r:id="rId18" w:history="1">
+      <w:hyperlink r:id="rId19" w:history="1">
         <w:r>
           <w:rPr>
             <w:rStyle w:val="Hyperlink"/>
@@ -6674,7 +6729,7 @@
 </file>
 
 <file path=word/endnotes.xml><?xml version="1.0" encoding="utf-8"?>
-<w:endnotes xmlns:ve="http://schemas.openxmlformats.org/markup-compatibility/2006" xmlns:o="urn:schemas-microsoft-com:office:office" xmlns:r="http://schemas.openxmlformats.org/officeDocument/2006/relationships" xmlns:m="http://schemas.openxmlformats.org/officeDocument/2006/math" xmlns:v="urn:schemas-microsoft-com:vml" xmlns:wp="http://schemas.openxmlformats.org/drawingml/2006/wordprocessingDrawing" xmlns:w10="urn:schemas-microsoft-com:office:word" xmlns:w="http://schemas.openxmlformats.org/wordprocessingml/2006/main" xmlns:wne="http://schemas.microsoft.com/office/word/2006/wordml">
+<w:endnotes xmlns:wpc="http://schemas.microsoft.com/office/word/2010/wordprocessingCanvas" xmlns:mc="http://schemas.openxmlformats.org/markup-compatibility/2006" xmlns:o="urn:schemas-microsoft-com:office:office" xmlns:r="http://schemas.openxmlformats.org/officeDocument/2006/relationships" xmlns:m="http://schemas.openxmlformats.org/officeDocument/2006/math" xmlns:v="urn:schemas-microsoft-com:vml" xmlns:wp14="http://schemas.microsoft.com/office/word/2010/wordprocessingDrawing" xmlns:wp="http://schemas.openxmlformats.org/drawingml/2006/wordprocessingDrawing" xmlns:w10="urn:schemas-microsoft-com:office:word" xmlns:w="http://schemas.openxmlformats.org/wordprocessingml/2006/main" xmlns:w14="http://schemas.microsoft.com/office/word/2010/wordml" xmlns:wpg="http://schemas.microsoft.com/office/word/2010/wordprocessingGroup" xmlns:wpi="http://schemas.microsoft.com/office/word/2010/wordprocessingInk" xmlns:wne="http://schemas.microsoft.com/office/word/2006/wordml" xmlns:wps="http://schemas.microsoft.com/office/word/2010/wordprocessingShape" mc:Ignorable="w14 wp14">
   <w:endnote w:type="separator" w:id="-1">
     <w:p>
       <w:pPr>
@@ -6699,7 +6754,7 @@
 </file>
 
 <file path=word/footnotes.xml><?xml version="1.0" encoding="utf-8"?>
-<w:footnotes xmlns:ve="http://schemas.openxmlformats.org/markup-compatibility/2006" xmlns:o="urn:schemas-microsoft-com:office:office" xmlns:r="http://schemas.openxmlformats.org/officeDocument/2006/relationships" xmlns:m="http://schemas.openxmlformats.org/officeDocument/2006/math" xmlns:v="urn:schemas-microsoft-com:vml" xmlns:wp="http://schemas.openxmlformats.org/drawingml/2006/wordprocessingDrawing" xmlns:w10="urn:schemas-microsoft-com:office:word" xmlns:w="http://schemas.openxmlformats.org/wordprocessingml/2006/main" xmlns:wne="http://schemas.microsoft.com/office/word/2006/wordml">
+<w:footnotes xmlns:wpc="http://schemas.microsoft.com/office/word/2010/wordprocessingCanvas" xmlns:mc="http://schemas.openxmlformats.org/markup-compatibility/2006" xmlns:o="urn:schemas-microsoft-com:office:office" xmlns:r="http://schemas.openxmlformats.org/officeDocument/2006/relationships" xmlns:m="http://schemas.openxmlformats.org/officeDocument/2006/math" xmlns:v="urn:schemas-microsoft-com:vml" xmlns:wp14="http://schemas.microsoft.com/office/word/2010/wordprocessingDrawing" xmlns:wp="http://schemas.openxmlformats.org/drawingml/2006/wordprocessingDrawing" xmlns:w10="urn:schemas-microsoft-com:office:word" xmlns:w="http://schemas.openxmlformats.org/wordprocessingml/2006/main" xmlns:w14="http://schemas.microsoft.com/office/word/2010/wordml" xmlns:wpg="http://schemas.microsoft.com/office/word/2010/wordprocessingGroup" xmlns:wpi="http://schemas.microsoft.com/office/word/2010/wordprocessingInk" xmlns:wne="http://schemas.microsoft.com/office/word/2006/wordml" xmlns:wps="http://schemas.microsoft.com/office/word/2010/wordprocessingShape" mc:Ignorable="w14 wp14">
   <w:footnote w:type="separator" w:id="-1">
     <w:p>
       <w:pPr>
@@ -6724,7 +6779,7 @@
 </file>
 
 <file path=word/numbering.xml><?xml version="1.0" encoding="utf-8"?>
-<w:numbering xmlns:ve="http://schemas.openxmlformats.org/markup-compatibility/2006" xmlns:o="urn:schemas-microsoft-com:office:office" xmlns:r="http://schemas.openxmlformats.org/officeDocument/2006/relationships" xmlns:m="http://schemas.openxmlformats.org/officeDocument/2006/math" xmlns:v="urn:schemas-microsoft-com:vml" xmlns:wp="http://schemas.openxmlformats.org/drawingml/2006/wordprocessingDrawing" xmlns:w10="urn:schemas-microsoft-com:office:word" xmlns:w="http://schemas.openxmlformats.org/wordprocessingml/2006/main" xmlns:wne="http://schemas.microsoft.com/office/word/2006/wordml">
+<w:numbering xmlns:wpc="http://schemas.microsoft.com/office/word/2010/wordprocessingCanvas" xmlns:mc="http://schemas.openxmlformats.org/markup-compatibility/2006" xmlns:o="urn:schemas-microsoft-com:office:office" xmlns:r="http://schemas.openxmlformats.org/officeDocument/2006/relationships" xmlns:m="http://schemas.openxmlformats.org/officeDocument/2006/math" xmlns:v="urn:schemas-microsoft-com:vml" xmlns:wp14="http://schemas.microsoft.com/office/word/2010/wordprocessingDrawing" xmlns:wp="http://schemas.openxmlformats.org/drawingml/2006/wordprocessingDrawing" xmlns:w10="urn:schemas-microsoft-com:office:word" xmlns:w="http://schemas.openxmlformats.org/wordprocessingml/2006/main" xmlns:w14="http://schemas.microsoft.com/office/word/2010/wordml" xmlns:wpg="http://schemas.microsoft.com/office/word/2010/wordprocessingGroup" xmlns:wpi="http://schemas.microsoft.com/office/word/2010/wordprocessingInk" xmlns:wne="http://schemas.microsoft.com/office/word/2006/wordml" xmlns:wps="http://schemas.microsoft.com/office/word/2010/wordprocessingShape" mc:Ignorable="w14 wp14">
   <w:abstractNum w:abstractNumId="0">
     <w:nsid w:val="01C22A89"/>
     <w:multiLevelType w:val="hybridMultilevel"/>
@@ -9217,7 +9272,7 @@
 </file>
 
 <file path=word/styles.xml><?xml version="1.0" encoding="utf-8"?>
-<w:styles xmlns:r="http://schemas.openxmlformats.org/officeDocument/2006/relationships" xmlns:w="http://schemas.openxmlformats.org/wordprocessingml/2006/main">
+<w:styles xmlns:mc="http://schemas.openxmlformats.org/markup-compatibility/2006" xmlns:r="http://schemas.openxmlformats.org/officeDocument/2006/relationships" xmlns:w="http://schemas.openxmlformats.org/wordprocessingml/2006/main" xmlns:w14="http://schemas.microsoft.com/office/word/2010/wordml" mc:Ignorable="w14">
   <w:docDefaults>
     <w:rPrDefault>
       <w:rPr>
@@ -9457,7 +9512,6 @@
     <w:uiPriority w:val="99"/>
     <w:semiHidden/>
     <w:unhideWhenUsed/>
-    <w:qFormat/>
     <w:tblPr>
       <w:tblInd w:w="0" w:type="dxa"/>
       <w:tblCellMar>
@@ -9486,7 +9540,6 @@
       <w:rFonts w:eastAsiaTheme="minorHAnsi"/>
     </w:rPr>
     <w:tblPr>
-      <w:tblInd w:w="0" w:type="dxa"/>
       <w:tblBorders>
         <w:top w:val="single" w:sz="4" w:space="0" w:color="auto"/>
         <w:left w:val="single" w:sz="4" w:space="0" w:color="auto"/>
@@ -9495,12 +9548,6 @@
         <w:insideH w:val="single" w:sz="4" w:space="0" w:color="auto"/>
         <w:insideV w:val="single" w:sz="4" w:space="0" w:color="auto"/>
       </w:tblBorders>
-      <w:tblCellMar>
-        <w:top w:w="0" w:type="dxa"/>
-        <w:left w:w="108" w:type="dxa"/>
-        <w:bottom w:w="0" w:type="dxa"/>
-        <w:right w:w="108" w:type="dxa"/>
-      </w:tblCellMar>
     </w:tblPr>
   </w:style>
   <w:style w:type="character" w:customStyle="1" w:styleId="Heading1Char">
@@ -9736,7 +9783,7 @@
       <w:spacing w:before="240" w:after="0" w:line="360" w:lineRule="auto"/>
     </w:pPr>
     <w:rPr>
-      <w:rFonts w:ascii="Arial" w:eastAsia="MS Mincho" w:hAnsi="Arial" w:cs="Arial"/>
+      <w:rFonts w:ascii="Arial" w:eastAsia="ＭＳ 明朝" w:hAnsi="Arial" w:cs="Arial"/>
       <w:bCs/>
       <w:sz w:val="24"/>
       <w:szCs w:val="24"/>
@@ -9750,7 +9797,7 @@
     <w:locked/>
     <w:rsid w:val="00582509"/>
     <w:rPr>
-      <w:rFonts w:ascii="Arial" w:eastAsia="MS Mincho" w:hAnsi="Arial" w:cs="Arial"/>
+      <w:rFonts w:ascii="Arial" w:eastAsia="ＭＳ 明朝" w:hAnsi="Arial" w:cs="Arial"/>
       <w:bCs/>
       <w:sz w:val="24"/>
       <w:szCs w:val="24"/>
@@ -9771,6 +9818,196 @@
       <w:sz w:val="24"/>
       <w:szCs w:val="24"/>
     </w:rPr>
+  </w:style>
+</w:styles>
+</file>
+
+<file path=word/stylesWithEffects.xml><?xml version="1.0" encoding="utf-8"?>
+<w:styles xmlns:wpc="http://schemas.microsoft.com/office/word/2010/wordprocessingCanvas" xmlns:mc="http://schemas.openxmlformats.org/markup-compatibility/2006" xmlns:o="urn:schemas-microsoft-com:office:office" xmlns:r="http://schemas.openxmlformats.org/officeDocument/2006/relationships" xmlns:m="http://schemas.openxmlformats.org/officeDocument/2006/math" xmlns:v="urn:schemas-microsoft-com:vml" xmlns:wp14="http://schemas.microsoft.com/office/word/2010/wordprocessingDrawing" xmlns:wp="http://schemas.openxmlformats.org/drawingml/2006/wordprocessingDrawing" xmlns:w10="urn:schemas-microsoft-com:office:word" xmlns:w="http://schemas.openxmlformats.org/wordprocessingml/2006/main" xmlns:w14="http://schemas.microsoft.com/office/word/2010/wordml" xmlns:wpg="http://schemas.microsoft.com/office/word/2010/wordprocessingGroup" xmlns:wpi="http://schemas.microsoft.com/office/word/2010/wordprocessingInk" xmlns:wne="http://schemas.microsoft.com/office/word/2006/wordml" xmlns:wps="http://schemas.microsoft.com/office/word/2010/wordprocessingShape" mc:Ignorable="w14 wp14">
+  <w:docDefaults>
+    <w:rPrDefault>
+      <w:rPr>
+        <w:rFonts w:asciiTheme="minorHAnsi" w:eastAsiaTheme="minorEastAsia" w:hAnsiTheme="minorHAnsi" w:cstheme="minorBidi"/>
+        <w:sz w:val="22"/>
+        <w:szCs w:val="22"/>
+        <w:lang w:val="en-US" w:eastAsia="ja-JP" w:bidi="ar-SA"/>
+      </w:rPr>
+    </w:rPrDefault>
+    <w:pPrDefault>
+      <w:pPr>
+        <w:spacing w:after="200" w:line="276" w:lineRule="auto"/>
+      </w:pPr>
+    </w:pPrDefault>
+  </w:docDefaults>
+  <w:latentStyles w:defLockedState="0" w:defUIPriority="99" w:defSemiHidden="1" w:defUnhideWhenUsed="1" w:defQFormat="0" w:count="267">
+    <w:lsdException w:name="Normal" w:semiHidden="0" w:uiPriority="0" w:unhideWhenUsed="0" w:qFormat="1"/>
+    <w:lsdException w:name="heading 1" w:semiHidden="0" w:uiPriority="9" w:unhideWhenUsed="0" w:qFormat="1"/>
+    <w:lsdException w:name="heading 2" w:uiPriority="9" w:qFormat="1"/>
+    <w:lsdException w:name="heading 3" w:uiPriority="9" w:qFormat="1"/>
+    <w:lsdException w:name="heading 4" w:uiPriority="9" w:qFormat="1"/>
+    <w:lsdException w:name="heading 5" w:uiPriority="9" w:qFormat="1"/>
+    <w:lsdException w:name="heading 6" w:uiPriority="9" w:qFormat="1"/>
+    <w:lsdException w:name="heading 7" w:uiPriority="9" w:qFormat="1"/>
+    <w:lsdException w:name="heading 8" w:uiPriority="9" w:qFormat="1"/>
+    <w:lsdException w:name="heading 9" w:uiPriority="9" w:qFormat="1"/>
+    <w:lsdException w:name="toc 1" w:uiPriority="39"/>
+    <w:lsdException w:name="toc 2" w:uiPriority="39"/>
+    <w:lsdException w:name="toc 3" w:uiPriority="39"/>
+    <w:lsdException w:name="toc 4" w:uiPriority="39"/>
+    <w:lsdException w:name="toc 5" w:uiPriority="39"/>
+    <w:lsdException w:name="toc 6" w:uiPriority="39"/>
+    <w:lsdException w:name="toc 7" w:uiPriority="39"/>
+    <w:lsdException w:name="toc 8" w:uiPriority="39"/>
+    <w:lsdException w:name="toc 9" w:uiPriority="39"/>
+    <w:lsdException w:name="caption" w:uiPriority="35" w:qFormat="1"/>
+    <w:lsdException w:name="Title" w:semiHidden="0" w:uiPriority="10" w:unhideWhenUsed="0" w:qFormat="1"/>
+    <w:lsdException w:name="Default Paragraph Font" w:uiPriority="1"/>
+    <w:lsdException w:name="Subtitle" w:semiHidden="0" w:uiPriority="11" w:unhideWhenUsed="0" w:qFormat="1"/>
+    <w:lsdException w:name="Strong" w:semiHidden="0" w:uiPriority="22" w:unhideWhenUsed="0" w:qFormat="1"/>
+    <w:lsdException w:name="Emphasis" w:semiHidden="0" w:uiPriority="20" w:unhideWhenUsed="0" w:qFormat="1"/>
+    <w:lsdException w:name="Table Grid" w:semiHidden="0" w:uiPriority="59" w:unhideWhenUsed="0"/>
+    <w:lsdException w:name="Placeholder Text" w:unhideWhenUsed="0"/>
+    <w:lsdException w:name="No Spacing" w:semiHidden="0" w:uiPriority="1" w:unhideWhenUsed="0" w:qFormat="1"/>
+    <w:lsdException w:name="Light Shading" w:semiHidden="0" w:uiPriority="60" w:unhideWhenUsed="0"/>
+    <w:lsdException w:name="Light List" w:semiHidden="0" w:uiPriority="61" w:unhideWhenUsed="0"/>
+    <w:lsdException w:name="Light Grid" w:semiHidden="0" w:uiPriority="62" w:unhideWhenUsed="0"/>
+    <w:lsdException w:name="Medium Shading 1" w:semiHidden="0" w:uiPriority="63" w:unhideWhenUsed="0"/>
+    <w:lsdException w:name="Medium Shading 2" w:semiHidden="0" w:uiPriority="64" w:unhideWhenUsed="0"/>
+    <w:lsdException w:name="Medium List 1" w:semiHidden="0" w:uiPriority="65" w:unhideWhenUsed="0"/>
+    <w:lsdException w:name="Medium List 2" w:semiHidden="0" w:uiPriority="66" w:unhideWhenUsed="0"/>
+    <w:lsdException w:name="Medium Grid 1" w:semiHidden="0" w:uiPriority="67" w:unhideWhenUsed="0"/>
+    <w:lsdException w:name="Medium Grid 2" w:semiHidden="0" w:uiPriority="68" w:unhideWhenUsed="0"/>
+    <w:lsdException w:name="Medium Grid 3" w:semiHidden="0" w:uiPriority="69" w:unhideWhenUsed="0"/>
+    <w:lsdException w:name="Dark List" w:semiHidden="0" w:uiPriority="70" w:unhideWhenUsed="0"/>
+    <w:lsdException w:name="Colorful Shading" w:semiHidden="0" w:uiPriority="71" w:unhideWhenUsed="0"/>
+    <w:lsdException w:name="Colorful List" w:semiHidden="0" w:uiPriority="72" w:unhideWhenUsed="0"/>
+    <w:lsdException w:name="Colorful Grid" w:semiHidden="0" w:uiPriority="73" w:unhideWhenUsed="0"/>
+    <w:lsdException w:name="Light Shading Accent 1" w:semiHidden="0" w:uiPriority="60" w:unhideWhenUsed="0"/>
+    <w:lsdException w:name="Light List Accent 1" w:semiHidden="0" w:uiPriority="61" w:unhideWhenUsed="0"/>
+    <w:lsdException w:name="Light Grid Accent 1" w:semiHidden="0" w:uiPriority="62" w:unhideWhenUsed="0"/>
+    <w:lsdException w:name="Medium Shading 1 Accent 1" w:semiHidden="0" w:uiPriority="63" w:unhideWhenUsed="0"/>
+    <w:lsdException w:name="Medium Shading 2 Accent 1" w:semiHidden="0" w:uiPriority="64" w:unhideWhenUsed="0"/>
+    <w:lsdException w:name="Medium List 1 Accent 1" w:semiHidden="0" w:uiPriority="65" w:unhideWhenUsed="0"/>
+    <w:lsdException w:name="Revision" w:unhideWhenUsed="0"/>
+    <w:lsdException w:name="List Paragraph" w:semiHidden="0" w:uiPriority="34" w:unhideWhenUsed="0" w:qFormat="1"/>
+    <w:lsdException w:name="Quote" w:semiHidden="0" w:uiPriority="29" w:unhideWhenUsed="0" w:qFormat="1"/>
+    <w:lsdException w:name="Intense Quote" w:semiHidden="0" w:uiPriority="30" w:unhideWhenUsed="0" w:qFormat="1"/>
+    <w:lsdException w:name="Medium List 2 Accent 1" w:semiHidden="0" w:uiPriority="66" w:unhideWhenUsed="0"/>
+    <w:lsdException w:name="Medium Grid 1 Accent 1" w:semiHidden="0" w:uiPriority="67" w:unhideWhenUsed="0"/>
+    <w:lsdException w:name="Medium Grid 2 Accent 1" w:semiHidden="0" w:uiPriority="68" w:unhideWhenUsed="0"/>
+    <w:lsdException w:name="Medium Grid 3 Accent 1" w:semiHidden="0" w:uiPriority="69" w:unhideWhenUsed="0"/>
+    <w:lsdException w:name="Dark List Accent 1" w:semiHidden="0" w:uiPriority="70" w:unhideWhenUsed="0"/>
+    <w:lsdException w:name="Colorful Shading Accent 1" w:semiHidden="0" w:uiPriority="71" w:unhideWhenUsed="0"/>
+    <w:lsdException w:name="Colorful List Accent 1" w:semiHidden="0" w:uiPriority="72" w:unhideWhenUsed="0"/>
+    <w:lsdException w:name="Colorful Grid Accent 1" w:semiHidden="0" w:uiPriority="73" w:unhideWhenUsed="0"/>
+    <w:lsdException w:name="Light Shading Accent 2" w:semiHidden="0" w:uiPriority="60" w:unhideWhenUsed="0"/>
+    <w:lsdException w:name="Light List Accent 2" w:semiHidden="0" w:uiPriority="61" w:unhideWhenUsed="0"/>
+    <w:lsdException w:name="Light Grid Accent 2" w:semiHidden="0" w:uiPriority="62" w:unhideWhenUsed="0"/>
+    <w:lsdException w:name="Medium Shading 1 Accent 2" w:semiHidden="0" w:uiPriority="63" w:unhideWhenUsed="0"/>
+    <w:lsdException w:name="Medium Shading 2 Accent 2" w:semiHidden="0" w:uiPriority="64" w:unhideWhenUsed="0"/>
+    <w:lsdException w:name="Medium List 1 Accent 2" w:semiHidden="0" w:uiPriority="65" w:unhideWhenUsed="0"/>
+    <w:lsdException w:name="Medium List 2 Accent 2" w:semiHidden="0" w:uiPriority="66" w:unhideWhenUsed="0"/>
+    <w:lsdException w:name="Medium Grid 1 Accent 2" w:semiHidden="0" w:uiPriority="67" w:unhideWhenUsed="0"/>
+    <w:lsdException w:name="Medium Grid 2 Accent 2" w:semiHidden="0" w:uiPriority="68" w:unhideWhenUsed="0"/>
+    <w:lsdException w:name="Medium Grid 3 Accent 2" w:semiHidden="0" w:uiPriority="69" w:unhideWhenUsed="0"/>
+    <w:lsdException w:name="Dark List Accent 2" w:semiHidden="0" w:uiPriority="70" w:unhideWhenUsed="0"/>
+    <w:lsdException w:name="Colorful Shading Accent 2" w:semiHidden="0" w:uiPriority="71" w:unhideWhenUsed="0"/>
+    <w:lsdException w:name="Colorful List Accent 2" w:semiHidden="0" w:uiPriority="72" w:unhideWhenUsed="0"/>
+    <w:lsdException w:name="Colorful Grid Accent 2" w:semiHidden="0" w:uiPriority="73" w:unhideWhenUsed="0"/>
+    <w:lsdException w:name="Light Shading Accent 3" w:semiHidden="0" w:uiPriority="60" w:unhideWhenUsed="0"/>
+    <w:lsdException w:name="Light List Accent 3" w:semiHidden="0" w:uiPriority="61" w:unhideWhenUsed="0"/>
+    <w:lsdException w:name="Light Grid Accent 3" w:semiHidden="0" w:uiPriority="62" w:unhideWhenUsed="0"/>
+    <w:lsdException w:name="Medium Shading 1 Accent 3" w:semiHidden="0" w:uiPriority="63" w:unhideWhenUsed="0"/>
+    <w:lsdException w:name="Medium Shading 2 Accent 3" w:semiHidden="0" w:uiPriority="64" w:unhideWhenUsed="0"/>
+    <w:lsdException w:name="Medium List 1 Accent 3" w:semiHidden="0" w:uiPriority="65" w:unhideWhenUsed="0"/>
+    <w:lsdException w:name="Medium List 2 Accent 3" w:semiHidden="0" w:uiPriority="66" w:unhideWhenUsed="0"/>
+    <w:lsdException w:name="Medium Grid 1 Accent 3" w:semiHidden="0" w:uiPriority="67" w:unhideWhenUsed="0"/>
+    <w:lsdException w:name="Medium Grid 2 Accent 3" w:semiHidden="0" w:uiPriority="68" w:unhideWhenUsed="0"/>
+    <w:lsdException w:name="Medium Grid 3 Accent 3" w:semiHidden="0" w:uiPriority="69" w:unhideWhenUsed="0"/>
+    <w:lsdException w:name="Dark List Accent 3" w:semiHidden="0" w:uiPriority="70" w:unhideWhenUsed="0"/>
+    <w:lsdException w:name="Colorful Shading Accent 3" w:semiHidden="0" w:uiPriority="71" w:unhideWhenUsed="0"/>
+    <w:lsdException w:name="Colorful List Accent 3" w:semiHidden="0" w:uiPriority="72" w:unhideWhenUsed="0"/>
+    <w:lsdException w:name="Colorful Grid Accent 3" w:semiHidden="0" w:uiPriority="73" w:unhideWhenUsed="0"/>
+    <w:lsdException w:name="Light Shading Accent 4" w:semiHidden="0" w:uiPriority="60" w:unhideWhenUsed="0"/>
+    <w:lsdException w:name="Light List Accent 4" w:semiHidden="0" w:uiPriority="61" w:unhideWhenUsed="0"/>
+    <w:lsdException w:name="Light Grid Accent 4" w:semiHidden="0" w:uiPriority="62" w:unhideWhenUsed="0"/>
+    <w:lsdException w:name="Medium Shading 1 Accent 4" w:semiHidden="0" w:uiPriority="63" w:unhideWhenUsed="0"/>
+    <w:lsdException w:name="Medium Shading 2 Accent 4" w:semiHidden="0" w:uiPriority="64" w:unhideWhenUsed="0"/>
+    <w:lsdException w:name="Medium List 1 Accent 4" w:semiHidden="0" w:uiPriority="65" w:unhideWhenUsed="0"/>
+    <w:lsdException w:name="Medium List 2 Accent 4" w:semiHidden="0" w:uiPriority="66" w:unhideWhenUsed="0"/>
+    <w:lsdException w:name="Medium Grid 1 Accent 4" w:semiHidden="0" w:uiPriority="67" w:unhideWhenUsed="0"/>
+    <w:lsdException w:name="Medium Grid 2 Accent 4" w:semiHidden="0" w:uiPriority="68" w:unhideWhenUsed="0"/>
+    <w:lsdException w:name="Medium Grid 3 Accent 4" w:semiHidden="0" w:uiPriority="69" w:unhideWhenUsed="0"/>
+    <w:lsdException w:name="Dark List Accent 4" w:semiHidden="0" w:uiPriority="70" w:unhideWhenUsed="0"/>
+    <w:lsdException w:name="Colorful Shading Accent 4" w:semiHidden="0" w:uiPriority="71" w:unhideWhenUsed="0"/>
+    <w:lsdException w:name="Colorful List Accent 4" w:semiHidden="0" w:uiPriority="72" w:unhideWhenUsed="0"/>
+    <w:lsdException w:name="Colorful Grid Accent 4" w:semiHidden="0" w:uiPriority="73" w:unhideWhenUsed="0"/>
+    <w:lsdException w:name="Light Shading Accent 5" w:semiHidden="0" w:uiPriority="60" w:unhideWhenUsed="0"/>
+    <w:lsdException w:name="Light List Accent 5" w:semiHidden="0" w:uiPriority="61" w:unhideWhenUsed="0"/>
+    <w:lsdException w:name="Light Grid Accent 5" w:semiHidden="0" w:uiPriority="62" w:unhideWhenUsed="0"/>
+    <w:lsdException w:name="Medium Shading 1 Accent 5" w:semiHidden="0" w:uiPriority="63" w:unhideWhenUsed="0"/>
+    <w:lsdException w:name="Medium Shading 2 Accent 5" w:semiHidden="0" w:uiPriority="64" w:unhideWhenUsed="0"/>
+    <w:lsdException w:name="Medium List 1 Accent 5" w:semiHidden="0" w:uiPriority="65" w:unhideWhenUsed="0"/>
+    <w:lsdException w:name="Medium List 2 Accent 5" w:semiHidden="0" w:uiPriority="66" w:unhideWhenUsed="0"/>
+    <w:lsdException w:name="Medium Grid 1 Accent 5" w:semiHidden="0" w:uiPriority="67" w:unhideWhenUsed="0"/>
+    <w:lsdException w:name="Medium Grid 2 Accent 5" w:semiHidden="0" w:uiPriority="68" w:unhideWhenUsed="0"/>
+    <w:lsdException w:name="Medium Grid 3 Accent 5" w:semiHidden="0" w:uiPriority="69" w:unhideWhenUsed="0"/>
+    <w:lsdException w:name="Dark List Accent 5" w:semiHidden="0" w:uiPriority="70" w:unhideWhenUsed="0"/>
+    <w:lsdException w:name="Colorful Shading Accent 5" w:semiHidden="0" w:uiPriority="71" w:unhideWhenUsed="0"/>
+    <w:lsdException w:name="Colorful List Accent 5" w:semiHidden="0" w:uiPriority="72" w:unhideWhenUsed="0"/>
+    <w:lsdException w:name="Colorful Grid Accent 5" w:semiHidden="0" w:uiPriority="73" w:unhideWhenUsed="0"/>
+    <w:lsdException w:name="Light Shading Accent 6" w:semiHidden="0" w:uiPriority="60" w:unhideWhenUsed="0"/>
+    <w:lsdException w:name="Light List Accent 6" w:semiHidden="0" w:uiPriority="61" w:unhideWhenUsed="0"/>
+    <w:lsdException w:name="Light Grid Accent 6" w:semiHidden="0" w:uiPriority="62" w:unhideWhenUsed="0"/>
+    <w:lsdException w:name="Medium Shading 1 Accent 6" w:semiHidden="0" w:uiPriority="63" w:unhideWhenUsed="0"/>
+    <w:lsdException w:name="Medium Shading 2 Accent 6" w:semiHidden="0" w:uiPriority="64" w:unhideWhenUsed="0"/>
+    <w:lsdException w:name="Medium List 1 Accent 6" w:semiHidden="0" w:uiPriority="65" w:unhideWhenUsed="0"/>
+    <w:lsdException w:name="Medium List 2 Accent 6" w:semiHidden="0" w:uiPriority="66" w:unhideWhenUsed="0"/>
+    <w:lsdException w:name="Medium Grid 1 Accent 6" w:semiHidden="0" w:uiPriority="67" w:unhideWhenUsed="0"/>
+    <w:lsdException w:name="Medium Grid 2 Accent 6" w:semiHidden="0" w:uiPriority="68" w:unhideWhenUsed="0"/>
+    <w:lsdException w:name="Medium Grid 3 Accent 6" w:semiHidden="0" w:uiPriority="69" w:unhideWhenUsed="0"/>
+    <w:lsdException w:name="Dark List Accent 6" w:semiHidden="0" w:uiPriority="70" w:unhideWhenUsed="0"/>
+    <w:lsdException w:name="Colorful Shading Accent 6" w:semiHidden="0" w:uiPriority="71" w:unhideWhenUsed="0"/>
+    <w:lsdException w:name="Colorful List Accent 6" w:semiHidden="0" w:uiPriority="72" w:unhideWhenUsed="0"/>
+    <w:lsdException w:name="Colorful Grid Accent 6" w:semiHidden="0" w:uiPriority="73" w:unhideWhenUsed="0"/>
+    <w:lsdException w:name="Subtle Emphasis" w:semiHidden="0" w:uiPriority="19" w:unhideWhenUsed="0" w:qFormat="1"/>
+    <w:lsdException w:name="Intense Emphasis" w:semiHidden="0" w:uiPriority="21" w:unhideWhenUsed="0" w:qFormat="1"/>
+    <w:lsdException w:name="Subtle Reference" w:semiHidden="0" w:uiPriority="31" w:unhideWhenUsed="0" w:qFormat="1"/>
+    <w:lsdException w:name="Intense Reference" w:semiHidden="0" w:uiPriority="32" w:unhideWhenUsed="0" w:qFormat="1"/>
+    <w:lsdException w:name="Book Title" w:semiHidden="0" w:uiPriority="33" w:unhideWhenUsed="0" w:qFormat="1"/>
+    <w:lsdException w:name="Bibliography" w:uiPriority="37"/>
+    <w:lsdException w:name="TOC Heading" w:uiPriority="39" w:qFormat="1"/>
+  </w:latentStyles>
+  <w:style w:type="paragraph" w:default="1" w:styleId="Normal">
+    <w:name w:val="Normal"/>
+    <w:qFormat/>
+  </w:style>
+  <w:style w:type="character" w:default="1" w:styleId="DefaultParagraphFont">
+    <w:name w:val="Default Paragraph Font"/>
+    <w:uiPriority w:val="1"/>
+    <w:semiHidden/>
+    <w:unhideWhenUsed/>
+  </w:style>
+  <w:style w:type="table" w:default="1" w:styleId="TableNormal">
+    <w:name w:val="Normal Table"/>
+    <w:uiPriority w:val="99"/>
+    <w:semiHidden/>
+    <w:unhideWhenUsed/>
+    <w:tblPr>
+      <w:tblInd w:w="0" w:type="dxa"/>
+      <w:tblCellMar>
+        <w:top w:w="0" w:type="dxa"/>
+        <w:left w:w="108" w:type="dxa"/>
+        <w:bottom w:w="0" w:type="dxa"/>
+        <w:right w:w="108" w:type="dxa"/>
+      </w:tblCellMar>
+    </w:tblPr>
+  </w:style>
+  <w:style w:type="numbering" w:default="1" w:styleId="NoList">
+    <w:name w:val="No List"/>
+    <w:uiPriority w:val="99"/>
+    <w:semiHidden/>
+    <w:unhideWhenUsed/>
   </w:style>
 </w:styles>
 </file>
@@ -10063,7 +10300,7 @@
 </file>
 
 <file path=customXml/itemProps1.xml><?xml version="1.0" encoding="utf-8"?>
-<ds:datastoreItem xmlns:ds="http://schemas.openxmlformats.org/officeDocument/2006/customXml" ds:itemID="{6BF3174A-73D4-445B-A1E4-27FBCA0E7D12}">
+<ds:datastoreItem xmlns:ds="http://schemas.openxmlformats.org/officeDocument/2006/customXml" ds:itemID="{8159A3C4-E114-4CEA-BD94-0C73D42E8980}">
   <ds:schemaRefs>
     <ds:schemaRef ds:uri="http://schemas.openxmlformats.org/officeDocument/2006/bibliography"/>
   </ds:schemaRefs>

</xml_diff>